<commit_message>
fixed docs paragraph issue
</commit_message>
<xml_diff>
--- a/redacted.docx
+++ b/redacted.docx
@@ -89,17 +89,8 @@
           <w:rFonts w:ascii="Liberation Serif" w:hAnsi="Liberation Serif"/>
           <w:b/>
           <w:sz w:val="36"/>
-          <w:highlight w:val="black"/>
-        </w:rPr>
-        <w:t>#####</w:t>
-      </w:r>
-      <w:r>
-        <w:rPr>
-          <w:rFonts w:ascii="Liberation Serif" w:hAnsi="Liberation Serif"/>
-          <w:b/>
-          <w:sz w:val="36"/>
-        </w:rPr>
-        <w:t xml:space="preserve"> </w:t>
+        </w:rPr>
+        <w:t xml:space="preserve">Lorem </w:t>
       </w:r>
       <w:r>
         <w:rPr>
@@ -472,40 +463,39 @@
       </w:pPr>
       <w:r>
         <w:rPr>
-          <w:rFonts w:ascii="DejaVu Sans" w:hAnsi="DejaVu Sans"/>
+          <w:rFonts w:ascii="DejaVu Sans" w:hAnsi="DejaVu Sans" w:cs="DejaVu Sans" w:eastAsia="DejaVu Sans"/>
           <w:i/>
           <w:color w:val="000000"/>
-          <w:sz w:val="21"/>
-          <w:highlight w:val="black"/>
-        </w:rPr>
-        <w:t>############</w:t>
-      </w:r>
-      <w:r>
-        <w:rPr>
-          <w:rFonts w:ascii="DejaVu Sans" w:hAnsi="DejaVu Sans"/>
+          <w:spacing w:val="0"/>
+          <w:position w:val="0"/>
+          <w:sz w:val="21"/>
+          <w:shd w:fill="FFFF00" w:val="clear"/>
+        </w:rPr>
+        <w:t xml:space="preserve">Lorem est efficitur </w:t>
+      </w:r>
+      <w:r>
+        <w:rPr>
+          <w:rFonts w:ascii="DejaVu Sans" w:hAnsi="DejaVu Sans" w:cs="DejaVu Sans" w:eastAsia="DejaVu Sans"/>
           <w:i/>
           <w:color w:val="000000"/>
-          <w:sz w:val="21"/>
-        </w:rPr>
-        <w:t xml:space="preserve"> est efficitur </w:t>
-      </w:r>
-      <w:r>
-        <w:rPr>
-          <w:rFonts w:ascii="DejaVu Sans" w:hAnsi="DejaVu Sans"/>
+          <w:spacing w:val="0"/>
+          <w:position w:val="0"/>
+          <w:sz w:val="21"/>
+          <w:shd w:fill="auto" w:val="clear"/>
+        </w:rPr>
+        <w:t xml:space="preserve">ligula euismod, sit </w:t>
+      </w:r>
+      <w:r>
+        <w:rPr>
+          <w:rFonts w:ascii="DejaVu Sans" w:hAnsi="DejaVu Sans" w:cs="DejaVu Sans" w:eastAsia="DejaVu Sans"/>
           <w:i/>
           <w:color w:val="000000"/>
-          <w:sz w:val="21"/>
-        </w:rPr>
-        <w:t xml:space="preserve">ligula euismod, sit </w:t>
-      </w:r>
-      <w:r>
-        <w:rPr>
-          <w:rFonts w:ascii="DejaVu Sans" w:hAnsi="DejaVu Sans"/>
-          <w:i/>
-          <w:color w:val="000000"/>
-          <w:sz w:val="21"/>
-        </w:rPr>
-        <w:t>amet ornare est vulputate.</w:t>
+          <w:spacing w:val="0"/>
+          <w:position w:val="0"/>
+          <w:sz w:val="21"/>
+          <w:shd w:fill="FFFF00" w:val="clear"/>
+        </w:rPr>
+        <w:t xml:space="preserve">amet ornare est vulputate.</w:t>
       </w:r>
     </w:p>
     <w:p>
@@ -528,17 +518,25 @@
           <w:rFonts w:ascii="DejaVu Sans" w:hAnsi="DejaVu Sans"/>
           <w:color w:val="000000"/>
           <w:sz w:val="21"/>
+        </w:rPr>
+        <w:t xml:space="preserve">mauris justo. Duis vehicula mi vel mi </w:t>
+      </w:r>
+      <w:r>
+        <w:rPr>
+          <w:rFonts w:ascii="DejaVu Sans" w:hAnsi="DejaVu Sans"/>
+          <w:color w:val="000000"/>
+          <w:sz w:val="21"/>
           <w:highlight w:val="black"/>
         </w:rPr>
-        <w:t>####</w:t>
-      </w:r>
-      <w:r>
-        <w:rPr>
-          <w:rFonts w:ascii="DejaVu Sans" w:hAnsi="DejaVu Sans"/>
-          <w:color w:val="000000"/>
-          <w:sz w:val="21"/>
-        </w:rPr>
-        <w:t xml:space="preserve"> mauris justo. Duis vehicula mi vel mi #####, a viverra erat efficitur. Cras aliquam est ac eros varius, </w:t>
+        <w:t>#####</w:t>
+      </w:r>
+      <w:r>
+        <w:rPr>
+          <w:rFonts w:ascii="DejaVu Sans" w:hAnsi="DejaVu Sans"/>
+          <w:color w:val="000000"/>
+          <w:sz w:val="21"/>
+        </w:rPr>
+        <w:t xml:space="preserve">, a viverra erat efficitur. Cras aliquam est ac eros varius, </w:t>
       </w:r>
       <w:r>
         <w:rPr>
@@ -1799,28 +1797,14 @@
       </w:pPr>
       <w:r>
         <w:rPr>
-          <w:rFonts w:ascii="Open Sans;Arial" w:hAnsi="Open Sans;Arial"/>
-          <w:color w:val="000000"/>
-          <w:sz w:val="21"/>
-        </w:rPr>
-        <w:t xml:space="preserve">Maecenas non lorem quis tellus placerat varius. Nulla facilisi. Aenean congue </w:t>
-      </w:r>
-      <w:r>
-        <w:rPr>
-          <w:rFonts w:ascii="Open Sans;Arial" w:hAnsi="Open Sans;Arial"/>
-          <w:color w:val="000000"/>
-          <w:sz w:val="21"/>
-          <w:highlight w:val="black"/>
-        </w:rPr>
-        <w:t>#################</w:t>
-      </w:r>
-      <w:r>
-        <w:rPr>
-          <w:rFonts w:ascii="Open Sans;Arial" w:hAnsi="Open Sans;Arial"/>
-          <w:color w:val="000000"/>
-          <w:sz w:val="21"/>
-        </w:rPr>
-        <w:t xml:space="preserve"> ut aliquam. Mauris id ex erat. Nunc vulputate neque vitae justo facilisis, non condimentum ante sagittis. Morbi viverra semper lorem nec molestie. Maecenas tincidunt est efficitur ligula euismod, sit amet ornare est vulputate.</w:t>
+          <w:rFonts w:ascii="Open Sans;Arial" w:hAnsi="Open Sans;Arial" w:cs="Open Sans;Arial" w:eastAsia="Open Sans;Arial"/>
+          <w:color w:val="000000"/>
+          <w:spacing w:val="0"/>
+          <w:position w:val="0"/>
+          <w:sz w:val="21"/>
+          <w:shd w:fill="auto" w:val="clear"/>
+        </w:rPr>
+        <w:t xml:space="preserve">Maecenas non lorem quis tellus placerat varius. Nulla facilisi. Aenean congue ut aliquam. Mauris id ex erat. Nunc vulputate neque vitae justo facilisis, non condimentum ante sagittis. Morbi viverra semper lorem nec molestie. Maecenas tincidunt est efficitur ligula euismod, sit amet ornare est vulputate.</w:t>
       </w:r>
     </w:p>
     <w:p>

</xml_diff>

<commit_message>
added table redaction and is now case insensitive
</commit_message>
<xml_diff>
--- a/redacted.docx
+++ b/redacted.docx
@@ -754,14 +754,20 @@
             </w:pPr>
             <w:r>
               <w:rPr>
-                <w:rFonts w:ascii="DejaVu Sans" w:hAnsi="DejaVu Sans" w:cs="DejaVu Sans" w:eastAsia="DejaVu Sans"/>
+                <w:rFonts w:ascii="DejaVu Sans" w:hAnsi="DejaVu Sans"/>
                 <w:color w:val="000000"/>
-                <w:spacing w:val="0"/>
-                <w:position w:val="0"/>
-                <w:sz w:val="21"/>
-                <w:shd w:fill="auto" w:val="clear"/>
-              </w:rPr>
-              <w:t xml:space="preserve">Lorem ipsum</w:t>
+                <w:sz w:val="21"/>
+              </w:rPr>
+              <w:t xml:space="preserve">Lorem </w:t>
+            </w:r>
+            <w:r>
+              <w:rPr>
+                <w:rFonts w:ascii="DejaVu Sans" w:hAnsi="DejaVu Sans"/>
+                <w:color w:val="000000"/>
+                <w:sz w:val="21"/>
+                <w:highlight w:val="black"/>
+              </w:rPr>
+              <w:t>#####</w:t>
             </w:r>
           </w:p>
         </w:tc>
@@ -795,14 +801,20 @@
             </w:pPr>
             <w:r>
               <w:rPr>
-                <w:rFonts w:ascii="DejaVu Sans" w:hAnsi="DejaVu Sans" w:cs="DejaVu Sans" w:eastAsia="DejaVu Sans"/>
+                <w:rFonts w:ascii="DejaVu Sans" w:hAnsi="DejaVu Sans"/>
                 <w:color w:val="00000A"/>
-                <w:spacing w:val="0"/>
-                <w:position w:val="0"/>
-                <w:sz w:val="21"/>
-                <w:shd w:fill="auto" w:val="clear"/>
-              </w:rPr>
-              <w:t xml:space="preserve">Lorem ipsum</w:t>
+                <w:sz w:val="21"/>
+              </w:rPr>
+              <w:t xml:space="preserve">Lorem </w:t>
+            </w:r>
+            <w:r>
+              <w:rPr>
+                <w:rFonts w:ascii="DejaVu Sans" w:hAnsi="DejaVu Sans"/>
+                <w:color w:val="00000A"/>
+                <w:sz w:val="21"/>
+                <w:highlight w:val="black"/>
+              </w:rPr>
+              <w:t>#####</w:t>
             </w:r>
           </w:p>
         </w:tc>
@@ -836,14 +848,20 @@
             </w:pPr>
             <w:r>
               <w:rPr>
-                <w:rFonts w:ascii="DejaVu Sans" w:hAnsi="DejaVu Sans" w:cs="DejaVu Sans" w:eastAsia="DejaVu Sans"/>
+                <w:rFonts w:ascii="DejaVu Sans" w:hAnsi="DejaVu Sans"/>
                 <w:color w:val="00000A"/>
-                <w:spacing w:val="0"/>
-                <w:position w:val="0"/>
-                <w:sz w:val="21"/>
-                <w:shd w:fill="auto" w:val="clear"/>
-              </w:rPr>
-              <w:t xml:space="preserve">Lorem ipsum</w:t>
+                <w:sz w:val="21"/>
+              </w:rPr>
+              <w:t xml:space="preserve">Lorem </w:t>
+            </w:r>
+            <w:r>
+              <w:rPr>
+                <w:rFonts w:ascii="DejaVu Sans" w:hAnsi="DejaVu Sans"/>
+                <w:color w:val="00000A"/>
+                <w:sz w:val="21"/>
+                <w:highlight w:val="black"/>
+              </w:rPr>
+              <w:t>#####</w:t>
             </w:r>
           </w:p>
         </w:tc>
@@ -964,14 +982,12 @@
             </w:pPr>
             <w:r>
               <w:rPr>
-                <w:rFonts w:ascii="DejaVu Sans" w:hAnsi="DejaVu Sans" w:cs="DejaVu Sans" w:eastAsia="DejaVu Sans"/>
+                <w:rFonts w:ascii="DejaVu Sans" w:hAnsi="DejaVu Sans"/>
                 <w:color w:val="00000A"/>
-                <w:spacing w:val="0"/>
-                <w:position w:val="0"/>
-                <w:sz w:val="21"/>
-                <w:shd w:fill="auto" w:val="clear"/>
-              </w:rPr>
-              <w:t xml:space="preserve">computer</w:t>
+                <w:sz w:val="21"/>
+                <w:highlight w:val="black"/>
+              </w:rPr>
+              <w:t>########</w:t>
             </w:r>
           </w:p>
         </w:tc>
@@ -1085,14 +1101,28 @@
             </w:pPr>
             <w:r>
               <w:rPr>
-                <w:rFonts w:ascii="DejaVu Sans" w:hAnsi="DejaVu Sans" w:cs="DejaVu Sans" w:eastAsia="DejaVu Sans"/>
+                <w:rFonts w:ascii="DejaVu Sans" w:hAnsi="DejaVu Sans"/>
                 <w:color w:val="000000"/>
-                <w:spacing w:val="0"/>
-                <w:position w:val="0"/>
-                <w:sz w:val="21"/>
-                <w:shd w:fill="auto" w:val="clear"/>
-              </w:rPr>
-              <w:t xml:space="preserve">Cras fringilla ipsum magna, in fringilla dui commodo a.</w:t>
+                <w:sz w:val="21"/>
+              </w:rPr>
+              <w:t xml:space="preserve">Cras fringilla </w:t>
+            </w:r>
+            <w:r>
+              <w:rPr>
+                <w:rFonts w:ascii="DejaVu Sans" w:hAnsi="DejaVu Sans"/>
+                <w:color w:val="000000"/>
+                <w:sz w:val="21"/>
+                <w:highlight w:val="black"/>
+              </w:rPr>
+              <w:t>#####</w:t>
+            </w:r>
+            <w:r>
+              <w:rPr>
+                <w:rFonts w:ascii="DejaVu Sans" w:hAnsi="DejaVu Sans"/>
+                <w:color w:val="000000"/>
+                <w:sz w:val="21"/>
+              </w:rPr>
+              <w:t xml:space="preserve"> magna, in fringilla dui commodo a.</w:t>
             </w:r>
           </w:p>
         </w:tc>
@@ -1126,14 +1156,12 @@
             </w:pPr>
             <w:r>
               <w:rPr>
-                <w:rFonts w:ascii="DejaVu Sans" w:hAnsi="DejaVu Sans" w:cs="DejaVu Sans" w:eastAsia="DejaVu Sans"/>
+                <w:rFonts w:ascii="DejaVu Sans" w:hAnsi="DejaVu Sans"/>
                 <w:color w:val="00000A"/>
-                <w:spacing w:val="0"/>
-                <w:position w:val="0"/>
-                <w:sz w:val="21"/>
-                <w:shd w:fill="auto" w:val="clear"/>
-              </w:rPr>
-              <w:t xml:space="preserve">Ipsum</w:t>
+                <w:sz w:val="21"/>
+                <w:highlight w:val="black"/>
+              </w:rPr>
+              <w:t>#####</w:t>
             </w:r>
           </w:p>
         </w:tc>
@@ -1612,14 +1640,12 @@
             </w:pPr>
             <w:r>
               <w:rPr>
-                <w:rFonts w:ascii="DejaVu Sans" w:hAnsi="DejaVu Sans" w:cs="DejaVu Sans" w:eastAsia="DejaVu Sans"/>
+                <w:rFonts w:ascii="DejaVu Sans" w:hAnsi="DejaVu Sans"/>
                 <w:color w:val="00000A"/>
-                <w:spacing w:val="0"/>
-                <w:position w:val="0"/>
-                <w:sz w:val="21"/>
-                <w:shd w:fill="auto" w:val="clear"/>
-              </w:rPr>
-              <w:t xml:space="preserve">Ipsum</w:t>
+                <w:sz w:val="21"/>
+                <w:highlight w:val="black"/>
+              </w:rPr>
+              <w:t>#####</w:t>
             </w:r>
           </w:p>
         </w:tc>

</xml_diff>